<commit_message>
Sprint 5 - commit 5
Changes to views and tidy up
</commit_message>
<xml_diff>
--- a/TreasureHuntDesktopApplication/Documents/Adam Hunt QR Codes Sheet.docx
+++ b/TreasureHuntDesktopApplication/Documents/Adam Hunt QR Codes Sheet.docx
@@ -46,7 +46,7 @@
                   <pic:cNvPicPr/>
                 </pic:nvPicPr>
                 <pic:blipFill>
-                  <a:blip xmlns:r="http://schemas.openxmlformats.org/officeDocument/2006/relationships" r:embed="R21249abd2f494340"/>
+                  <a:blip xmlns:r="http://schemas.openxmlformats.org/officeDocument/2006/relationships" r:embed="Rc6c977c351834d55"/>
                   <a:stretch>
                     <a:fillRect/>
                   </a:stretch>
@@ -96,7 +96,7 @@
                   <pic:cNvPicPr/>
                 </pic:nvPicPr>
                 <pic:blipFill>
-                  <a:blip xmlns:r="http://schemas.openxmlformats.org/officeDocument/2006/relationships" r:embed="R24dc2cc340ba4868"/>
+                  <a:blip xmlns:r="http://schemas.openxmlformats.org/officeDocument/2006/relationships" r:embed="R7fdb752b4e594dac"/>
                   <a:stretch>
                     <a:fillRect/>
                   </a:stretch>
@@ -146,7 +146,7 @@
                   <pic:cNvPicPr/>
                 </pic:nvPicPr>
                 <pic:blipFill>
-                  <a:blip xmlns:r="http://schemas.openxmlformats.org/officeDocument/2006/relationships" r:embed="R340370bd32c74685"/>
+                  <a:blip xmlns:r="http://schemas.openxmlformats.org/officeDocument/2006/relationships" r:embed="Rbe9614e4b5384dc4"/>
                   <a:stretch>
                     <a:fillRect/>
                   </a:stretch>
@@ -196,7 +196,7 @@
                   <pic:cNvPicPr/>
                 </pic:nvPicPr>
                 <pic:blipFill>
-                  <a:blip xmlns:r="http://schemas.openxmlformats.org/officeDocument/2006/relationships" r:embed="R6d35ffe6bb824c7c"/>
+                  <a:blip xmlns:r="http://schemas.openxmlformats.org/officeDocument/2006/relationships" r:embed="Re69d37a9be2d4e48"/>
                   <a:stretch>
                     <a:fillRect/>
                   </a:stretch>
@@ -246,7 +246,7 @@
                   <pic:cNvPicPr/>
                 </pic:nvPicPr>
                 <pic:blipFill>
-                  <a:blip xmlns:r="http://schemas.openxmlformats.org/officeDocument/2006/relationships" r:embed="Rfc0b479794d74cdc"/>
+                  <a:blip xmlns:r="http://schemas.openxmlformats.org/officeDocument/2006/relationships" r:embed="Rfa3431bb91ee4d40"/>
                   <a:stretch>
                     <a:fillRect/>
                   </a:stretch>
@@ -296,7 +296,7 @@
                   <pic:cNvPicPr/>
                 </pic:nvPicPr>
                 <pic:blipFill>
-                  <a:blip xmlns:r="http://schemas.openxmlformats.org/officeDocument/2006/relationships" r:embed="R9f2ea4abe2674f59"/>
+                  <a:blip xmlns:r="http://schemas.openxmlformats.org/officeDocument/2006/relationships" r:embed="Rbae72d2cee5d43f9"/>
                   <a:stretch>
                     <a:fillRect/>
                   </a:stretch>
@@ -346,7 +346,7 @@
                   <pic:cNvPicPr/>
                 </pic:nvPicPr>
                 <pic:blipFill>
-                  <a:blip xmlns:r="http://schemas.openxmlformats.org/officeDocument/2006/relationships" r:embed="Rdd9f4c153095439b"/>
+                  <a:blip xmlns:r="http://schemas.openxmlformats.org/officeDocument/2006/relationships" r:embed="R8eb0a8a2ec364b6d"/>
                   <a:stretch>
                     <a:fillRect/>
                   </a:stretch>
@@ -396,7 +396,7 @@
                   <pic:cNvPicPr/>
                 </pic:nvPicPr>
                 <pic:blipFill>
-                  <a:blip xmlns:r="http://schemas.openxmlformats.org/officeDocument/2006/relationships" r:embed="Rf5ae27a2b5cc4b85"/>
+                  <a:blip xmlns:r="http://schemas.openxmlformats.org/officeDocument/2006/relationships" r:embed="R60d938a83b554a50"/>
                   <a:stretch>
                     <a:fillRect/>
                   </a:stretch>
@@ -446,7 +446,7 @@
                   <pic:cNvPicPr/>
                 </pic:nvPicPr>
                 <pic:blipFill>
-                  <a:blip xmlns:r="http://schemas.openxmlformats.org/officeDocument/2006/relationships" r:embed="Rffbd8d2779ca42bc"/>
+                  <a:blip xmlns:r="http://schemas.openxmlformats.org/officeDocument/2006/relationships" r:embed="R69bbbd67c8b54ec2"/>
                   <a:stretch>
                     <a:fillRect/>
                   </a:stretch>
@@ -496,7 +496,107 @@
                   <pic:cNvPicPr/>
                 </pic:nvPicPr>
                 <pic:blipFill>
-                  <a:blip xmlns:r="http://schemas.openxmlformats.org/officeDocument/2006/relationships" r:embed="Re7b214bef3144cf7"/>
+                  <a:blip xmlns:r="http://schemas.openxmlformats.org/officeDocument/2006/relationships" r:embed="Rb6aa1367f6904c63"/>
+                  <a:stretch>
+                    <a:fillRect/>
+                  </a:stretch>
+                </pic:blipFill>
+                <pic:spPr>
+                  <a:xfrm>
+                    <a:off x="0" y="0"/>
+                    <a:ext cx="1905000" cy="1905000"/>
+                  </a:xfrm>
+                  <a:prstGeom prst="rect">
+                    <a:avLst/>
+                  </a:prstGeom>
+                </pic:spPr>
+              </pic:pic>
+            </a:graphicData>
+          </a:graphic>
+        </wp:inline>
+      </drawing>
+      <w:pPr/>
+    </w:p>
+    <w:p>
+      <w:pPr/>
+    </w:p>
+    <w:p>
+      <w:pPr/>
+      <w:r>
+        <w:rPr>
+          <w:lang w:val="en-GB"/>
+        </w:rPr>
+        <w:t>What colour is my hair</w:t>
+      </w:r>
+    </w:p>
+    <w:p>
+      <drawing xmlns="http://schemas.openxmlformats.org/wordprocessingml/2006/main">
+        <wp:inline xmlns:wp="http://schemas.openxmlformats.org/drawingml/2006/wordprocessingDrawing" distT="0" distB="0" distL="0" distR="0">
+          <wp:extent cx="1905000" cy="1905000"/>
+          <wp:effectExtent l="0" t="0" r="0" b="0"/>
+          <wp:docPr id="1" name="" descr=""/>
+          <wp:cNvGraphicFramePr>
+            <a:graphicFrameLocks xmlns:a="http://schemas.openxmlformats.org/drawingml/2006/main" noChangeAspect="1"/>
+          </wp:cNvGraphicFramePr>
+          <a:graphic xmlns:a="http://schemas.openxmlformats.org/drawingml/2006/main">
+            <a:graphicData uri="http://schemas.openxmlformats.org/drawingml/2006/picture">
+              <pic:pic xmlns:pic="http://schemas.openxmlformats.org/drawingml/2006/picture">
+                <pic:nvPicPr>
+                  <pic:cNvPr id="0" name=""/>
+                  <pic:cNvPicPr/>
+                </pic:nvPicPr>
+                <pic:blipFill>
+                  <a:blip xmlns:r="http://schemas.openxmlformats.org/officeDocument/2006/relationships" r:embed="Reb4d0290cbce48c6"/>
+                  <a:stretch>
+                    <a:fillRect/>
+                  </a:stretch>
+                </pic:blipFill>
+                <pic:spPr>
+                  <a:xfrm>
+                    <a:off x="0" y="0"/>
+                    <a:ext cx="1905000" cy="1905000"/>
+                  </a:xfrm>
+                  <a:prstGeom prst="rect">
+                    <a:avLst/>
+                  </a:prstGeom>
+                </pic:spPr>
+              </pic:pic>
+            </a:graphicData>
+          </a:graphic>
+        </wp:inline>
+      </drawing>
+      <w:pPr/>
+    </w:p>
+    <w:p>
+      <w:pPr/>
+    </w:p>
+    <w:p>
+      <w:pPr/>
+      <w:r>
+        <w:rPr>
+          <w:lang w:val="en-GB"/>
+        </w:rPr>
+        <w:t>What is my fave animal</w:t>
+      </w:r>
+    </w:p>
+    <w:p>
+      <drawing xmlns="http://schemas.openxmlformats.org/wordprocessingml/2006/main">
+        <wp:inline xmlns:wp="http://schemas.openxmlformats.org/drawingml/2006/wordprocessingDrawing" distT="0" distB="0" distL="0" distR="0">
+          <wp:extent cx="1905000" cy="1905000"/>
+          <wp:effectExtent l="0" t="0" r="0" b="0"/>
+          <wp:docPr id="1" name="" descr=""/>
+          <wp:cNvGraphicFramePr>
+            <a:graphicFrameLocks xmlns:a="http://schemas.openxmlformats.org/drawingml/2006/main" noChangeAspect="1"/>
+          </wp:cNvGraphicFramePr>
+          <a:graphic xmlns:a="http://schemas.openxmlformats.org/drawingml/2006/main">
+            <a:graphicData uri="http://schemas.openxmlformats.org/drawingml/2006/picture">
+              <pic:pic xmlns:pic="http://schemas.openxmlformats.org/drawingml/2006/picture">
+                <pic:nvPicPr>
+                  <pic:cNvPr id="0" name=""/>
+                  <pic:cNvPicPr/>
+                </pic:nvPicPr>
+                <pic:blipFill>
+                  <a:blip xmlns:r="http://schemas.openxmlformats.org/officeDocument/2006/relationships" r:embed="Rdefff24e4f7e41c6"/>
                   <a:stretch>
                     <a:fillRect/>
                   </a:stretch>

</xml_diff>